<commit_message>
added title for quinto-pozos keynote
</commit_message>
<xml_diff>
--- a/2017tls/TLS17 FINAL program.docx
+++ b/2017tls/TLS17 FINAL program.docx
@@ -89,7 +89,7 @@
                 <wp:positionV relativeFrom="paragraph">
                   <wp:posOffset>76200</wp:posOffset>
                 </wp:positionV>
-                <wp:extent cx="6287135" cy="13335"/>
+                <wp:extent cx="6287770" cy="13970"/>
                 <wp:effectExtent l="0" t="0" r="0" b="0"/>
                 <wp:wrapNone/>
                 <wp:docPr id="1" name="Straight Arrow Connector 1"/>
@@ -100,7 +100,7 @@
                       <wps:spPr>
                         <a:xfrm>
                           <a:off x="0" y="0"/>
-                          <a:ext cx="6286680" cy="12600"/>
+                          <a:ext cx="6287040" cy="13320"/>
                         </a:xfrm>
                         <a:custGeom>
                           <a:avLst/>
@@ -140,17 +140,7 @@
             </w:drawing>
           </mc:Choice>
           <mc:Fallback>
-            <w:pict>
-              <v:shapetype id="shapetype_32" coordsize="21600,21600" o:spt="32" path="m,l21600,21600nfe">
-                <v:stroke joinstyle="miter"/>
-                <v:path gradientshapeok="t" o:connecttype="rect" textboxrect="0,0,21600,21600"/>
-              </v:shapetype>
-              <v:shape id="shape_0" ID="Straight Arrow Connector 1" stroked="t" style="position:absolute;margin-left:-5pt;margin-top:6pt;width:494.95pt;height:0.95pt;mso-position-horizontal-relative:margin" wp14:anchorId="1A636631" type="shapetype_32">
-                <w10:wrap type="none"/>
-                <v:fill o:detectmouseclick="t" on="false"/>
-                <v:stroke color="black" weight="19080" joinstyle="miter" endcap="flat"/>
-              </v:shape>
-            </w:pict>
+            <w:pict/>
           </mc:Fallback>
         </mc:AlternateContent>
       </w:r>
@@ -479,40 +469,13 @@
     <w:p>
       <w:pPr>
         <w:pStyle w:val="Normal"/>
-        <w:rPr>
-          <w:b/>
-          <w:b/>
-        </w:rPr>
-      </w:pPr>
-      <w:r>
-        <w:rPr>
-          <w:b/>
-        </w:rPr>
-        <w:t>10:45</w:t>
-      </w:r>
-      <w:r>
-        <w:rPr>
-          <w:b/>
-        </w:rPr>
-        <w:t>am</w:t>
-      </w:r>
-      <w:r>
-        <w:rPr>
-          <w:b/>
-        </w:rPr>
-        <w:t>-12:15</w:t>
-      </w:r>
-      <w:r>
-        <w:rPr>
-          <w:b/>
-        </w:rPr>
-        <w:t>p</w:t>
-      </w:r>
-      <w:r>
-        <w:rPr>
-          <w:b/>
-        </w:rPr>
-        <w:t>am Keynote address</w:t>
+        <w:rPr/>
+      </w:pPr>
+      <w:r>
+        <w:rPr>
+          <w:b/>
+        </w:rPr>
+        <w:t>10:45am-12:15pm Keynote address</w:t>
       </w:r>
     </w:p>
     <w:p>
@@ -1351,31 +1314,7 @@
         <w:rPr>
           <w:b/>
         </w:rPr>
-        <w:t>11:15</w:t>
-      </w:r>
-      <w:r>
-        <w:rPr>
-          <w:b/>
-        </w:rPr>
-        <w:t>am</w:t>
-      </w:r>
-      <w:r>
-        <w:rPr>
-          <w:b/>
-        </w:rPr>
-        <w:t>-12:45</w:t>
-      </w:r>
-      <w:r>
-        <w:rPr>
-          <w:b/>
-        </w:rPr>
-        <w:t>p</w:t>
-      </w:r>
-      <w:r>
-        <w:rPr>
-          <w:b/>
-        </w:rPr>
-        <w:t>m Keynote address</w:t>
+        <w:t>11:15am-12:45pm Keynote address</w:t>
       </w:r>
     </w:p>
     <w:p>
@@ -1400,6 +1339,30 @@
           <w:i/>
         </w:rPr>
         <w:t>University of Texas at Austin</w:t>
+      </w:r>
+    </w:p>
+    <w:p>
+      <w:pPr>
+        <w:pStyle w:val="Normal"/>
+        <w:ind w:left="720" w:hanging="0"/>
+        <w:rPr>
+          <w:i w:val="false"/>
+          <w:i w:val="false"/>
+          <w:iCs w:val="false"/>
+        </w:rPr>
+      </w:pPr>
+      <w:r>
+        <w:rPr>
+          <w:i/>
+        </w:rPr>
+        <w:tab/>
+      </w:r>
+      <w:r>
+        <w:rPr>
+          <w:i w:val="false"/>
+          <w:iCs w:val="false"/>
+        </w:rPr>
+        <w:t>Examining referential specificity in signed language pronominal systems</w:t>
       </w:r>
     </w:p>
     <w:p>
@@ -2053,7 +2016,7 @@
                 <wp:positionV relativeFrom="paragraph">
                   <wp:posOffset>635</wp:posOffset>
                 </wp:positionV>
-                <wp:extent cx="6287135" cy="13335"/>
+                <wp:extent cx="6287770" cy="13970"/>
                 <wp:effectExtent l="0" t="0" r="0" b="0"/>
                 <wp:wrapNone/>
                 <wp:docPr id="2" name="Straight Arrow Connector 2"/>
@@ -2064,7 +2027,7 @@
                       <wps:spPr>
                         <a:xfrm>
                           <a:off x="0" y="0"/>
-                          <a:ext cx="6286680" cy="12600"/>
+                          <a:ext cx="6287040" cy="13320"/>
                         </a:xfrm>
                         <a:custGeom>
                           <a:avLst/>
@@ -2104,13 +2067,7 @@
             </w:drawing>
           </mc:Choice>
           <mc:Fallback>
-            <w:pict>
-              <v:shape id="shape_0" ID="Straight Arrow Connector 2" stroked="t" style="position:absolute;margin-left:0pt;margin-top:0pt;width:494.95pt;height:0.95pt;mso-position-horizontal-relative:margin" wp14:anchorId="21B90F2E" type="shapetype_32">
-                <w10:wrap type="none"/>
-                <v:fill o:detectmouseclick="t" on="false"/>
-                <v:stroke color="black" weight="19080" joinstyle="miter" endcap="flat"/>
-              </v:shape>
-            </w:pict>
+            <w:pict/>
           </mc:Fallback>
         </mc:AlternateContent>
       </w:r>
@@ -3586,7 +3543,6 @@
       <w:rPr>
         <w:rFonts w:ascii="Times New Roman" w:hAnsi="Times New Roman" w:eastAsia="Times New Roman" w:cs="Times New Roman"/>
         <w:color w:val="000000"/>
-        <w:sz w:val="24"/>
         <w:szCs w:val="24"/>
         <w:lang w:val="en-US" w:eastAsia="en-US" w:bidi="ar-SA"/>
       </w:rPr>

</xml_diff>

<commit_message>
fix to program acknolwedgements
</commit_message>
<xml_diff>
--- a/2017tls/TLS17 FINAL program.docx
+++ b/2017tls/TLS17 FINAL program.docx
@@ -89,7 +89,7 @@
                 <wp:positionV relativeFrom="paragraph">
                   <wp:posOffset>76200</wp:posOffset>
                 </wp:positionV>
-                <wp:extent cx="6287770" cy="13970"/>
+                <wp:extent cx="6288405" cy="14605"/>
                 <wp:effectExtent l="0" t="0" r="0" b="0"/>
                 <wp:wrapNone/>
                 <wp:docPr id="1" name="Straight Arrow Connector 1"/>
@@ -100,7 +100,7 @@
                       <wps:spPr>
                         <a:xfrm>
                           <a:off x="0" y="0"/>
-                          <a:ext cx="6287040" cy="13320"/>
+                          <a:ext cx="6287760" cy="14040"/>
                         </a:xfrm>
                         <a:custGeom>
                           <a:avLst/>
@@ -2016,7 +2016,7 @@
                 <wp:positionV relativeFrom="paragraph">
                   <wp:posOffset>635</wp:posOffset>
                 </wp:positionV>
-                <wp:extent cx="6287770" cy="13970"/>
+                <wp:extent cx="6288405" cy="14605"/>
                 <wp:effectExtent l="0" t="0" r="0" b="0"/>
                 <wp:wrapNone/>
                 <wp:docPr id="2" name="Straight Arrow Connector 2"/>
@@ -2027,7 +2027,7 @@
                       <wps:spPr>
                         <a:xfrm>
                           <a:off x="0" y="0"/>
-                          <a:ext cx="6287040" cy="13320"/>
+                          <a:ext cx="6287760" cy="14040"/>
                         </a:xfrm>
                         <a:custGeom>
                           <a:avLst/>
@@ -3501,26 +3501,20 @@
       </w:pPr>
       <w:r>
         <w:rPr/>
-        <w:t>Sponsors: We would like to extend our gratitude to the following sponsors for TLS 17: College of Liberal Arts, Department of Linguistics, Department of English, Department of Slavic and Eurasian Studies, Center for Russian East European and Eurasian Studies</w:t>
-      </w:r>
-    </w:p>
-    <w:p>
-      <w:pPr>
-        <w:pStyle w:val="Normal"/>
-        <w:rPr/>
-      </w:pPr>
-      <w:r>
-        <w:rPr/>
-      </w:r>
-    </w:p>
-    <w:p>
-      <w:pPr>
-        <w:pStyle w:val="Normal"/>
-        <w:rPr/>
-      </w:pPr>
-      <w:r>
-        <w:rPr/>
-        <w:t>Special thanks to:</w:t>
+        <w:t xml:space="preserve">Sponsors: We would like to extend our gratitude to the following sponsors for TLS 17: College of Liberal Arts, Department of Linguistics, Department of English, Department of Slavic and Eurasian Studies, Center for Russian East European and Eurasian Studies, </w:t>
+      </w:r>
+      <w:r>
+        <w:rPr/>
+        <w:t>Department of Middle Eastern Studies</w:t>
+      </w:r>
+    </w:p>
+    <w:p>
+      <w:pPr>
+        <w:pStyle w:val="Normal"/>
+        <w:rPr/>
+      </w:pPr>
+      <w:r>
+        <w:rPr/>
       </w:r>
     </w:p>
     <w:sectPr>

</xml_diff>